<commit_message>
TK-327517 - Update Upgrade Wizard (2021.2) - Added step to add new reference to Web.csproj for Sage.CA.SBS.ERP.Sage300.ExportReport.exe TK-327522 - Update Documentation - Sage300SDK_2021_2UpgradeGuide.docx TK-327521 - Update Web SDK Samples - Tested upgrade wizard against all standard webscreen samples
</commit_message>
<xml_diff>
--- a/docs/upgrades/Sage300SDK_2021_2UpgradeGuide.docx
+++ b/docs/upgrades/Sage300SDK_2021_2UpgradeGuide.docx
@@ -212,7 +212,7 @@
       <w:r>
         <w:fldChar w:fldCharType="separate"/>
       </w:r>
-      <w:hyperlink w:anchor="_Toc65493912" w:history="1">
+      <w:hyperlink w:anchor="_Toc66363222" w:history="1">
         <w:r>
           <w:rPr>
             <w:rStyle w:val="Hyperlink"/>
@@ -255,7 +255,7 @@
             <w:noProof/>
             <w:webHidden/>
           </w:rPr>
-          <w:instrText xml:space="preserve"> PAGEREF _Toc65493912 \h </w:instrText>
+          <w:instrText xml:space="preserve"> PAGEREF _Toc66363222 \h </w:instrText>
         </w:r>
         <w:r>
           <w:rPr>
@@ -293,7 +293,7 @@
           <w:rFonts w:asciiTheme="minorHAnsi" w:eastAsiaTheme="minorEastAsia" w:hAnsiTheme="minorHAnsi"/>
         </w:rPr>
       </w:pPr>
-      <w:hyperlink w:anchor="_Toc65493913" w:history="1">
+      <w:hyperlink w:anchor="_Toc66363223" w:history="1">
         <w:r>
           <w:rPr>
             <w:rStyle w:val="Hyperlink"/>
@@ -328,7 +328,7 @@
           <w:rPr>
             <w:webHidden/>
           </w:rPr>
-          <w:instrText xml:space="preserve"> PAGEREF _Toc65493913 \h </w:instrText>
+          <w:instrText xml:space="preserve"> PAGEREF _Toc66363223 \h </w:instrText>
         </w:r>
         <w:r>
           <w:rPr>
@@ -365,7 +365,7 @@
           <w:sz w:val="22"/>
         </w:rPr>
       </w:pPr>
-      <w:hyperlink w:anchor="_Toc65493914" w:history="1">
+      <w:hyperlink w:anchor="_Toc66363224" w:history="1">
         <w:r>
           <w:rPr>
             <w:rStyle w:val="Hyperlink"/>
@@ -408,7 +408,7 @@
             <w:noProof/>
             <w:webHidden/>
           </w:rPr>
-          <w:instrText xml:space="preserve"> PAGEREF _Toc65493914 \h </w:instrText>
+          <w:instrText xml:space="preserve"> PAGEREF _Toc66363224 \h </w:instrText>
         </w:r>
         <w:r>
           <w:rPr>
@@ -449,7 +449,7 @@
           <w:sz w:val="22"/>
         </w:rPr>
       </w:pPr>
-      <w:hyperlink w:anchor="_Toc65493915" w:history="1">
+      <w:hyperlink w:anchor="_Toc66363225" w:history="1">
         <w:r>
           <w:rPr>
             <w:rStyle w:val="Hyperlink"/>
@@ -471,7 +471,7 @@
             <w:rStyle w:val="Hyperlink"/>
             <w:noProof/>
           </w:rPr>
-          <w:t>Accessing the Sage 300 2021.0 Upgrade Wizard</w:t>
+          <w:t>Accessing the Sage 300 2021.2 Upgrade Wizard</w:t>
         </w:r>
         <w:r>
           <w:rPr>
@@ -492,7 +492,7 @@
             <w:noProof/>
             <w:webHidden/>
           </w:rPr>
-          <w:instrText xml:space="preserve"> PAGEREF _Toc65493915 \h </w:instrText>
+          <w:instrText xml:space="preserve"> PAGEREF _Toc66363225 \h </w:instrText>
         </w:r>
         <w:r>
           <w:rPr>
@@ -533,7 +533,7 @@
           <w:sz w:val="22"/>
         </w:rPr>
       </w:pPr>
-      <w:hyperlink w:anchor="_Toc65493916" w:history="1">
+      <w:hyperlink w:anchor="_Toc66363226" w:history="1">
         <w:r>
           <w:rPr>
             <w:rStyle w:val="Hyperlink"/>
@@ -576,7 +576,7 @@
             <w:noProof/>
             <w:webHidden/>
           </w:rPr>
-          <w:instrText xml:space="preserve"> PAGEREF _Toc65493916 \h </w:instrText>
+          <w:instrText xml:space="preserve"> PAGEREF _Toc66363226 \h </w:instrText>
         </w:r>
         <w:r>
           <w:rPr>
@@ -614,7 +614,7 @@
           <w:rFonts w:asciiTheme="minorHAnsi" w:eastAsiaTheme="minorEastAsia" w:hAnsiTheme="minorHAnsi"/>
         </w:rPr>
       </w:pPr>
-      <w:hyperlink w:anchor="_Toc65493917" w:history="1">
+      <w:hyperlink w:anchor="_Toc66363227" w:history="1">
         <w:r>
           <w:rPr>
             <w:rStyle w:val="Hyperlink"/>
@@ -649,7 +649,7 @@
           <w:rPr>
             <w:webHidden/>
           </w:rPr>
-          <w:instrText xml:space="preserve"> PAGEREF _Toc65493917 \h </w:instrText>
+          <w:instrText xml:space="preserve"> PAGEREF _Toc66363227 \h </w:instrText>
         </w:r>
         <w:r>
           <w:rPr>
@@ -683,7 +683,7 @@
           <w:rFonts w:asciiTheme="minorHAnsi" w:eastAsiaTheme="minorEastAsia" w:hAnsiTheme="minorHAnsi"/>
         </w:rPr>
       </w:pPr>
-      <w:hyperlink w:anchor="_Toc65493918" w:history="1">
+      <w:hyperlink w:anchor="_Toc66363228" w:history="1">
         <w:r>
           <w:rPr>
             <w:rStyle w:val="Hyperlink"/>
@@ -718,7 +718,7 @@
           <w:rPr>
             <w:webHidden/>
           </w:rPr>
-          <w:instrText xml:space="preserve"> PAGEREF _Toc65493918 \h </w:instrText>
+          <w:instrText xml:space="preserve"> PAGEREF _Toc66363228 \h </w:instrText>
         </w:r>
         <w:r>
           <w:rPr>
@@ -752,7 +752,7 @@
           <w:rFonts w:asciiTheme="minorHAnsi" w:eastAsiaTheme="minorEastAsia" w:hAnsiTheme="minorHAnsi"/>
         </w:rPr>
       </w:pPr>
-      <w:hyperlink w:anchor="_Toc65493919" w:history="1">
+      <w:hyperlink w:anchor="_Toc66363229" w:history="1">
         <w:r>
           <w:rPr>
             <w:rStyle w:val="Hyperlink"/>
@@ -769,7 +769,7 @@
           <w:rPr>
             <w:rStyle w:val="Hyperlink"/>
           </w:rPr>
-          <w:t>Step 3 – Synchronize Accpac Libraries</w:t>
+          <w:t>Step 3 – Report Updates</w:t>
         </w:r>
         <w:r>
           <w:rPr>
@@ -787,7 +787,7 @@
           <w:rPr>
             <w:webHidden/>
           </w:rPr>
-          <w:instrText xml:space="preserve"> PAGEREF _Toc65493919 \h </w:instrText>
+          <w:instrText xml:space="preserve"> PAGEREF _Toc66363229 \h </w:instrText>
         </w:r>
         <w:r>
           <w:rPr>
@@ -821,7 +821,7 @@
           <w:rFonts w:asciiTheme="minorHAnsi" w:eastAsiaTheme="minorEastAsia" w:hAnsiTheme="minorHAnsi"/>
         </w:rPr>
       </w:pPr>
-      <w:hyperlink w:anchor="_Toc65493920" w:history="1">
+      <w:hyperlink w:anchor="_Toc66363230" w:history="1">
         <w:r>
           <w:rPr>
             <w:rStyle w:val="Hyperlink"/>
@@ -856,7 +856,7 @@
           <w:rPr>
             <w:webHidden/>
           </w:rPr>
-          <w:instrText xml:space="preserve"> PAGEREF _Toc65493920 \h </w:instrText>
+          <w:instrText xml:space="preserve"> PAGEREF _Toc66363230 \h </w:instrText>
         </w:r>
         <w:r>
           <w:rPr>
@@ -890,7 +890,7 @@
           <w:rFonts w:asciiTheme="minorHAnsi" w:eastAsiaTheme="minorEastAsia" w:hAnsiTheme="minorHAnsi"/>
         </w:rPr>
       </w:pPr>
-      <w:hyperlink w:anchor="_Toc65493921" w:history="1">
+      <w:hyperlink w:anchor="_Toc66363231" w:history="1">
         <w:r>
           <w:rPr>
             <w:rStyle w:val="Hyperlink"/>
@@ -925,7 +925,7 @@
           <w:rPr>
             <w:webHidden/>
           </w:rPr>
-          <w:instrText xml:space="preserve"> PAGEREF _Toc65493921 \h </w:instrText>
+          <w:instrText xml:space="preserve"> PAGEREF _Toc66363231 \h </w:instrText>
         </w:r>
         <w:r>
           <w:rPr>
@@ -962,7 +962,7 @@
           <w:sz w:val="22"/>
         </w:rPr>
       </w:pPr>
-      <w:hyperlink w:anchor="_Toc65493922" w:history="1">
+      <w:hyperlink w:anchor="_Toc66363232" w:history="1">
         <w:r>
           <w:rPr>
             <w:rStyle w:val="Hyperlink"/>
@@ -1005,7 +1005,7 @@
             <w:noProof/>
             <w:webHidden/>
           </w:rPr>
-          <w:instrText xml:space="preserve"> PAGEREF _Toc65493922 \h </w:instrText>
+          <w:instrText xml:space="preserve"> PAGEREF _Toc66363232 \h </w:instrText>
         </w:r>
         <w:r>
           <w:rPr>
@@ -1046,7 +1046,7 @@
           <w:sz w:val="22"/>
         </w:rPr>
       </w:pPr>
-      <w:hyperlink w:anchor="_Toc65493923" w:history="1">
+      <w:hyperlink w:anchor="_Toc66363233" w:history="1">
         <w:r>
           <w:rPr>
             <w:rStyle w:val="Hyperlink"/>
@@ -1089,7 +1089,7 @@
             <w:noProof/>
             <w:webHidden/>
           </w:rPr>
-          <w:instrText xml:space="preserve"> PAGEREF _Toc65493923 \h </w:instrText>
+          <w:instrText xml:space="preserve"> PAGEREF _Toc66363233 \h </w:instrText>
         </w:r>
         <w:r>
           <w:rPr>
@@ -1130,7 +1130,7 @@
         <w:fldChar w:fldCharType="end"/>
       </w:r>
       <w:bookmarkStart w:id="0" w:name="_Toc440376140"/>
-      <w:bookmarkStart w:id="1" w:name="_Toc65493912"/>
+      <w:bookmarkStart w:id="1" w:name="_Toc66363222"/>
       <w:r>
         <w:t>O</w:t>
       </w:r>
@@ -1340,7 +1340,7 @@
       <w:pPr>
         <w:pStyle w:val="SAGEHeading2"/>
       </w:pPr>
-      <w:bookmarkStart w:id="2" w:name="_Toc65493913"/>
+      <w:bookmarkStart w:id="2" w:name="_Toc66363223"/>
       <w:r>
         <w:lastRenderedPageBreak/>
         <w:t>Required Version of Sage 300</w:t>
@@ -1411,7 +1411,7 @@
         <w:pStyle w:val="SAGEHeading1"/>
         <w:framePr w:wrap="around"/>
       </w:pPr>
-      <w:bookmarkStart w:id="3" w:name="_Toc65493914"/>
+      <w:bookmarkStart w:id="3" w:name="_Toc66363224"/>
       <w:r>
         <w:lastRenderedPageBreak/>
         <w:t>Install</w:t>
@@ -1590,7 +1590,7 @@
         </w:numPr>
       </w:pPr>
       <w:bookmarkStart w:id="4" w:name="_Toc453606102"/>
-      <w:bookmarkStart w:id="5" w:name="_Toc65493915"/>
+      <w:bookmarkStart w:id="5" w:name="_Toc66363225"/>
       <w:r>
         <w:lastRenderedPageBreak/>
         <w:t>Accessing</w:t>
@@ -1779,7 +1779,7 @@
         </w:numPr>
       </w:pPr>
       <w:bookmarkStart w:id="6" w:name="_Toc440882986"/>
-      <w:bookmarkStart w:id="7" w:name="_Toc65493916"/>
+      <w:bookmarkStart w:id="7" w:name="_Toc66363226"/>
       <w:r>
         <w:lastRenderedPageBreak/>
         <w:t xml:space="preserve">Using </w:t>
@@ -1802,8 +1802,8 @@
           <w:noProof/>
         </w:rPr>
         <w:drawing>
-          <wp:inline distT="0" distB="0" distL="0" distR="0" wp14:anchorId="79A9CBE4" wp14:editId="7E7B00BA">
-            <wp:extent cx="5853378" cy="5128258"/>
+          <wp:inline distT="0" distB="0" distL="0" distR="0" wp14:anchorId="79A9CBE4" wp14:editId="12A9A82A">
+            <wp:extent cx="5853377" cy="5128258"/>
             <wp:effectExtent l="0" t="0" r="0" b="0"/>
             <wp:docPr id="1" name="Picture 1"/>
             <wp:cNvGraphicFramePr>
@@ -1831,7 +1831,7 @@
                   <pic:spPr>
                     <a:xfrm>
                       <a:off x="0" y="0"/>
-                      <a:ext cx="5853378" cy="5128258"/>
+                      <a:ext cx="5853377" cy="5128258"/>
                     </a:xfrm>
                     <a:prstGeom prst="rect">
                       <a:avLst/>
@@ -1970,7 +1970,7 @@
         </w:numPr>
         <w:ind w:left="734" w:hanging="734"/>
       </w:pPr>
-      <w:bookmarkStart w:id="8" w:name="_Toc65493917"/>
+      <w:bookmarkStart w:id="8" w:name="_Toc66363227"/>
       <w:r>
         <w:lastRenderedPageBreak/>
         <w:t>Step 1 – Synchronize Kendo Files</w:t>
@@ -2115,7 +2115,7 @@
         </w:numPr>
         <w:ind w:left="734" w:hanging="734"/>
       </w:pPr>
-      <w:bookmarkStart w:id="9" w:name="_Toc65493918"/>
+      <w:bookmarkStart w:id="9" w:name="_Toc66363228"/>
       <w:r>
         <w:lastRenderedPageBreak/>
         <w:t xml:space="preserve">Step </w:t>
@@ -2278,14 +2278,17 @@
         <w:br w:type="page"/>
       </w:r>
       <w:bookmarkStart w:id="10" w:name="_Toc17880097"/>
-      <w:bookmarkStart w:id="11" w:name="_Hlk27142894"/>
-      <w:bookmarkStart w:id="12" w:name="_Toc65493919"/>
+      <w:bookmarkStart w:id="11" w:name="_Toc66363229"/>
+      <w:bookmarkStart w:id="12" w:name="_Hlk27142894"/>
       <w:r>
         <w:lastRenderedPageBreak/>
-        <w:t>Step 3 – Synchronize Accpac Libraries</w:t>
+        <w:t xml:space="preserve">Step 3 – </w:t>
       </w:r>
       <w:bookmarkEnd w:id="10"/>
-      <w:bookmarkEnd w:id="12"/>
+      <w:r>
+        <w:t>Report Updates</w:t>
+      </w:r>
+      <w:bookmarkEnd w:id="11"/>
     </w:p>
     <w:p>
       <w:pPr>
@@ -2301,8 +2304,8 @@
           <w:noProof/>
         </w:rPr>
         <w:drawing>
-          <wp:inline distT="0" distB="0" distL="0" distR="0" wp14:anchorId="7F70CDD9" wp14:editId="55A1BE05">
-            <wp:extent cx="5853380" cy="5128259"/>
+          <wp:inline distT="0" distB="0" distL="0" distR="0" wp14:anchorId="7F70CDD9" wp14:editId="584B475E">
+            <wp:extent cx="5853378" cy="5128258"/>
             <wp:effectExtent l="0" t="0" r="0" b="0"/>
             <wp:docPr id="2" name="Picture 2"/>
             <wp:cNvGraphicFramePr>
@@ -2330,7 +2333,7 @@
                   <pic:spPr>
                     <a:xfrm>
                       <a:off x="0" y="0"/>
-                      <a:ext cx="5853380" cy="5128259"/>
+                      <a:ext cx="5853378" cy="5128258"/>
                     </a:xfrm>
                     <a:prstGeom prst="rect">
                       <a:avLst/>
@@ -2348,109 +2351,54 @@
         <w:pStyle w:val="SAGEBodyText"/>
       </w:pPr>
       <w:r>
-        <w:t xml:space="preserve">The upgrade wizard will search for copies of the </w:t>
+        <w:t xml:space="preserve">The upgrade wizard will add a new reference to the Web project for an application called </w:t>
       </w:r>
       <w:r>
         <w:rPr>
           <w:b/>
           <w:bCs/>
         </w:rPr>
-        <w:t>AccpacDotNetVersion.props</w:t>
-      </w:r>
-      <w:r>
-        <w:t xml:space="preserve"> file in the following locations:</w:t>
+        <w:t>Sage.CA.SBS.ERP.Sage300.ExportReport.exe</w:t>
+      </w:r>
+      <w:r>
+        <w:t>. This application is used to generate reports within Sage 300</w:t>
+      </w:r>
+      <w:r>
+        <w:t>. This application is located in your Sage 300 Web\bin folder.</w:t>
       </w:r>
     </w:p>
     <w:p>
       <w:pPr>
-        <w:pStyle w:val="SAGEBodyText"/>
-        <w:numPr>
-          <w:ilvl w:val="1"/>
-          <w:numId w:val="36"/>
-        </w:numPr>
-      </w:pPr>
-      <w:r>
-        <w:t>Root of the Solution folder</w:t>
-      </w:r>
-    </w:p>
-    <w:p>
-      <w:pPr>
-        <w:pStyle w:val="SAGEBodyText"/>
-        <w:numPr>
-          <w:ilvl w:val="2"/>
-          <w:numId w:val="36"/>
-        </w:numPr>
-      </w:pPr>
-      <w:r>
-        <w:t>If found, it will stop looking. If not found, it will then search in the root of each project folder within the solution.</w:t>
-      </w:r>
-    </w:p>
-    <w:p>
-      <w:pPr>
-        <w:pStyle w:val="SAGEBodyText"/>
-      </w:pPr>
-      <w:r>
-        <w:t xml:space="preserve">If the </w:t>
+        <w:pStyle w:val="SAGEAdmonitionImportant"/>
+        <w:ind w:left="0"/>
+      </w:pPr>
+      <w:r>
+        <w:rPr>
+          <w:b/>
+        </w:rPr>
+        <w:t>Note</w:t>
+      </w:r>
+      <w:r>
+        <w:rPr>
+          <w:b/>
+        </w:rPr>
+        <w:t>:</w:t>
+      </w:r>
+      <w:r>
+        <w:t xml:space="preserve"> </w:t>
+      </w:r>
+      <w:r>
+        <w:t xml:space="preserve">After the wizard has completed, please unload the Web project, and edit the web project as per the screen shot documented above. This manual step will replace the hard-coded path to the </w:t>
       </w:r>
       <w:r>
         <w:rPr>
           <w:b/>
           <w:bCs/>
         </w:rPr>
-        <w:t>AccpacDotNetVersion.props</w:t>
-      </w:r>
-      <w:r>
-        <w:t xml:space="preserve"> file is found in the root of the solution folder, it will be upgraded as normal. If the </w:t>
-      </w:r>
-      <w:r>
-        <w:rPr>
-          <w:b/>
-          <w:bCs/>
-        </w:rPr>
-        <w:t>AccpacDotNetVersion.props</w:t>
-      </w:r>
-      <w:r>
-        <w:t xml:space="preserve"> file is not found in the root of the solution folder but is found in one or more project folders, the wizard will update the project file (.csproj) in each of these folders with the correct path to the </w:t>
-      </w:r>
-      <w:r>
-        <w:rPr>
-          <w:b/>
-          <w:bCs/>
-        </w:rPr>
-        <w:t>AccpacDotNetVersion.props</w:t>
-      </w:r>
-      <w:r>
-        <w:rPr>
-          <w:b/>
-          <w:bCs/>
-        </w:rPr>
-        <w:t xml:space="preserve"> </w:t>
-      </w:r>
-      <w:r>
-        <w:t xml:space="preserve">file </w:t>
-      </w:r>
-      <w:r>
-        <w:t xml:space="preserve">located in the solution folder and then remove the copy of the </w:t>
-      </w:r>
-      <w:r>
-        <w:rPr>
-          <w:b/>
-          <w:bCs/>
-        </w:rPr>
-        <w:t>AccpacDotNetVersion.props</w:t>
-      </w:r>
-      <w:r>
-        <w:t xml:space="preserve"> file in the project folder. When this process has completed, the solution should contain only a single </w:t>
-      </w:r>
-      <w:r>
-        <w:rPr>
-          <w:b/>
-          <w:bCs/>
-        </w:rPr>
-        <w:t>AccpacDotNetVersion.props</w:t>
-      </w:r>
-      <w:r>
-        <w:t xml:space="preserve"> file located in the root of the solution folder.</w:t>
+        <w:t>Sage.CA.SBS.ERP.Sage300.ExportReport.exe</w:t>
+      </w:r>
+      <w:r>
+        <w:t>, with the standard $(Sage300WebDir) macro. This manual step is not required, but if done, will result in the path for this component being consistent with other Sage 300 component references in the project file.</w:t>
       </w:r>
     </w:p>
     <w:p>
@@ -2479,7 +2427,7 @@
         <w:t xml:space="preserve"> to go back to the previous step.</w:t>
       </w:r>
     </w:p>
-    <w:bookmarkEnd w:id="11"/>
+    <w:bookmarkEnd w:id="12"/>
     <w:p>
       <w:pPr>
         <w:spacing w:after="200" w:line="0" w:lineRule="auto"/>
@@ -2503,7 +2451,7 @@
         </w:numPr>
         <w:ind w:left="734" w:hanging="734"/>
       </w:pPr>
-      <w:bookmarkStart w:id="13" w:name="_Toc65493920"/>
+      <w:bookmarkStart w:id="13" w:name="_Toc66363230"/>
       <w:r>
         <w:lastRenderedPageBreak/>
         <w:t xml:space="preserve">Step </w:t>
@@ -2640,7 +2588,7 @@
         </w:numPr>
         <w:ind w:left="734" w:hanging="734"/>
       </w:pPr>
-      <w:bookmarkStart w:id="14" w:name="_Toc65493921"/>
+      <w:bookmarkStart w:id="14" w:name="_Toc66363231"/>
       <w:r>
         <w:lastRenderedPageBreak/>
         <w:t xml:space="preserve">Step </w:t>
@@ -2849,7 +2797,7 @@
         <w:pStyle w:val="SAGEHeading1"/>
         <w:framePr w:wrap="around"/>
       </w:pPr>
-      <w:bookmarkStart w:id="15" w:name="_Toc65493922"/>
+      <w:bookmarkStart w:id="15" w:name="_Toc66363232"/>
       <w:r>
         <w:lastRenderedPageBreak/>
         <w:t>Upgrade Log</w:t>
@@ -2886,9 +2834,9 @@
           <w:noProof/>
         </w:rPr>
         <w:drawing>
-          <wp:inline distT="0" distB="0" distL="0" distR="0" wp14:anchorId="47DB73CB" wp14:editId="54649249">
-            <wp:extent cx="6099801" cy="3947239"/>
-            <wp:effectExtent l="0" t="0" r="0" b="0"/>
+          <wp:inline distT="0" distB="0" distL="0" distR="0" wp14:anchorId="47DB73CB" wp14:editId="6C97B54C">
+            <wp:extent cx="6099801" cy="3483979"/>
+            <wp:effectExtent l="0" t="0" r="0" b="2540"/>
             <wp:docPr id="30" name="Picture 30"/>
             <wp:cNvGraphicFramePr>
               <a:graphicFrameLocks xmlns:a="http://schemas.openxmlformats.org/drawingml/2006/main" noChangeAspect="1"/>
@@ -2915,7 +2863,7 @@
                   <pic:spPr>
                     <a:xfrm>
                       <a:off x="0" y="0"/>
-                      <a:ext cx="6099801" cy="3947239"/>
+                      <a:ext cx="6099801" cy="3483979"/>
                     </a:xfrm>
                     <a:prstGeom prst="rect">
                       <a:avLst/>
@@ -2947,7 +2895,7 @@
         <w:pStyle w:val="SAGEHeading1"/>
         <w:framePr w:wrap="around"/>
       </w:pPr>
-      <w:bookmarkStart w:id="16" w:name="_Toc65493923"/>
+      <w:bookmarkStart w:id="16" w:name="_Toc66363233"/>
       <w:r>
         <w:lastRenderedPageBreak/>
         <w:t>Compilation Troubleshooting</w:t>
@@ -3716,7 +3664,7 @@
         <v:path o:extrusionok="f" gradientshapeok="t" o:connecttype="rect"/>
         <o:lock v:ext="edit" aspectratio="t"/>
       </v:shapetype>
-      <v:shape id="_x0000_i1097" type="#_x0000_t75" style="width:20.15pt;height:20.15pt" o:bullet="t">
+      <v:shape id="_x0000_i1063" type="#_x0000_t75" style="width:20.4pt;height:20.4pt" o:bullet="t">
         <v:imagedata r:id="rId1" o:title="clip_image001"/>
       </v:shape>
     </w:pict>

</xml_diff>